<commit_message>
edit 17 mbp from lp
</commit_message>
<xml_diff>
--- a/МБП/Практика_17_ШумахерМЕ.docx
+++ b/МБП/Практика_17_ШумахерМЕ.docx
@@ -1461,10 +1461,10 @@
       </w:pPr>
       <w:r>
         <w:drawing>
-          <wp:inline distT="0" distB="0" distL="0" distR="0" wp14:anchorId="5586F85D" wp14:editId="0879545F">
-            <wp:extent cx="5939790" cy="622935"/>
-            <wp:effectExtent l="0" t="0" r="3810" b="5715"/>
-            <wp:docPr id="5" name="Рисунок 5"/>
+          <wp:inline distT="0" distB="0" distL="0" distR="0" wp14:anchorId="70E4F94D" wp14:editId="26620784">
+            <wp:extent cx="5939790" cy="623570"/>
+            <wp:effectExtent l="0" t="0" r="3810" b="5080"/>
+            <wp:docPr id="3" name="Рисунок 3"/>
             <wp:cNvGraphicFramePr>
               <a:graphicFrameLocks xmlns:a="http://schemas.openxmlformats.org/drawingml/2006/main" noChangeAspect="1"/>
             </wp:cNvGraphicFramePr>
@@ -1472,7 +1472,7 @@
               <a:graphicData uri="http://schemas.openxmlformats.org/drawingml/2006/picture">
                 <pic:pic xmlns:pic="http://schemas.openxmlformats.org/drawingml/2006/picture">
                   <pic:nvPicPr>
-                    <pic:cNvPr id="0" name="Picture 7"/>
+                    <pic:cNvPr id="0" name="Picture 3"/>
                     <pic:cNvPicPr>
                       <a:picLocks noChangeAspect="1" noChangeArrowheads="1"/>
                     </pic:cNvPicPr>
@@ -1493,7 +1493,7 @@
                   <pic:spPr bwMode="auto">
                     <a:xfrm>
                       <a:off x="0" y="0"/>
-                      <a:ext cx="5939790" cy="622935"/>
+                      <a:ext cx="5939790" cy="623570"/>
                     </a:xfrm>
                     <a:prstGeom prst="rect">
                       <a:avLst/>

</xml_diff>